<commit_message>
Added Pages and api
</commit_message>
<xml_diff>
--- a/Guinchei.docx
+++ b/Guinchei.docx
@@ -321,6 +321,7 @@
           <w:bCs/>
           <w:sz w:val="32"/>
           <w:szCs w:val="32"/>
+          <w:u w:val="single"/>
         </w:rPr>
       </w:pPr>
       <w:r>
@@ -331,22 +332,142 @@
           <w:sz w:val="32"/>
           <w:szCs w:val="32"/>
         </w:rPr>
-        <w:t>Objetivo e escopo do projeto:</w:t>
+        <w:t xml:space="preserve">Objetivo e </w:t>
+      </w:r>
+      <w:r>
+        <w:rPr>
+          <w:rFonts w:ascii="Roboto" w:hAnsi="Roboto"/>
+          <w:b/>
+          <w:bCs/>
+          <w:sz w:val="32"/>
+          <w:szCs w:val="32"/>
+        </w:rPr>
+        <w:t>breve descrição do Projeto</w:t>
+      </w:r>
+      <w:r>
+        <w:rPr>
+          <w:rFonts w:ascii="Roboto" w:hAnsi="Roboto"/>
+          <w:b/>
+          <w:bCs/>
+          <w:sz w:val="32"/>
+          <w:szCs w:val="32"/>
+        </w:rPr>
+        <w:t>:</w:t>
       </w:r>
     </w:p>
     <w:p>
       <w:pPr>
+        <w:jc w:val="both"/>
+        <w:rPr>
+          <w:rFonts w:ascii="Roboto" w:hAnsi="Roboto" w:cs="Times New Roman"/>
+        </w:rPr>
+      </w:pPr>
+      <w:r>
+        <w:rPr>
+          <w:rFonts w:ascii="Roboto" w:hAnsi="Roboto" w:cs="Times New Roman"/>
+        </w:rPr>
+        <w:t>Os objetivos primordiais desse projeto incluem:</w:t>
+      </w:r>
+    </w:p>
+    <w:p>
+      <w:pPr>
+        <w:pStyle w:val="PargrafodaLista"/>
+        <w:numPr>
+          <w:ilvl w:val="0"/>
+          <w:numId w:val="3"/>
+        </w:numPr>
+        <w:spacing w:line="276" w:lineRule="auto"/>
+        <w:jc w:val="both"/>
+        <w:rPr>
+          <w:rFonts w:ascii="Roboto" w:hAnsi="Roboto" w:cs="Times New Roman"/>
+        </w:rPr>
+      </w:pPr>
+      <w:r>
+        <w:rPr>
+          <w:rFonts w:ascii="Roboto" w:hAnsi="Roboto" w:cs="Times New Roman"/>
+        </w:rPr>
+        <w:t>Automatizar integralmente o processo de chamados de guincho na Porto Seguro;</w:t>
+      </w:r>
+    </w:p>
+    <w:p>
+      <w:pPr>
+        <w:pStyle w:val="PargrafodaLista"/>
+        <w:numPr>
+          <w:ilvl w:val="0"/>
+          <w:numId w:val="3"/>
+        </w:numPr>
+        <w:spacing w:line="276" w:lineRule="auto"/>
+        <w:jc w:val="both"/>
+        <w:rPr>
+          <w:rFonts w:ascii="Roboto" w:hAnsi="Roboto" w:cs="Times New Roman"/>
+        </w:rPr>
+      </w:pPr>
+      <w:r>
+        <w:rPr>
+          <w:rFonts w:ascii="Roboto" w:hAnsi="Roboto" w:cs="Times New Roman"/>
+        </w:rPr>
+        <w:t>Implementar um sistema de escolha automática do modal de guincho mais adequado para cada chamado;</w:t>
+      </w:r>
+    </w:p>
+    <w:p>
+      <w:pPr>
+        <w:pStyle w:val="PargrafodaLista"/>
+        <w:numPr>
+          <w:ilvl w:val="0"/>
+          <w:numId w:val="3"/>
+        </w:numPr>
+        <w:spacing w:line="276" w:lineRule="auto"/>
+        <w:jc w:val="both"/>
+        <w:rPr>
+          <w:rFonts w:ascii="Roboto" w:hAnsi="Roboto" w:cs="Times New Roman"/>
+        </w:rPr>
+      </w:pPr>
+      <w:r>
+        <w:rPr>
+          <w:rFonts w:ascii="Roboto" w:hAnsi="Roboto" w:cs="Times New Roman"/>
+        </w:rPr>
+        <w:t>Aprimorar a eficiência e a qualidade desse serviço prestado pela Porto Seguro.</w:t>
+      </w:r>
+    </w:p>
+    <w:p>
+      <w:pPr>
+        <w:jc w:val="both"/>
+        <w:rPr>
+          <w:rFonts w:ascii="Roboto" w:hAnsi="Roboto" w:cs="Times New Roman"/>
+        </w:rPr>
+      </w:pPr>
+    </w:p>
+    <w:p>
+      <w:pPr>
         <w:spacing w:after="200" w:line="276" w:lineRule="auto"/>
         <w:ind w:firstLine="720"/>
         <w:rPr>
-          <w:rFonts w:ascii="Roboto" w:hAnsi="Roboto"/>
-        </w:rPr>
-      </w:pPr>
-      <w:r>
-        <w:rPr>
-          <w:rFonts w:ascii="Roboto" w:hAnsi="Roboto"/>
-        </w:rPr>
-        <w:t>O nosso sistema consiste no desenvolvimento de um aplicativo Java, onde o usuário se cadastra e chama um serviço de guincho que melhor se adequaria ao seu caso. O seu objetivo principal é oferecer aos usuários uma maneira prática de solicitar o guincho em caso de pane ou acidente veicular.</w:t>
+          <w:rFonts w:ascii="Times New Roman" w:hAnsi="Times New Roman" w:cs="Times New Roman"/>
+        </w:rPr>
+      </w:pPr>
+      <w:r>
+        <w:rPr>
+          <w:rFonts w:ascii="Roboto" w:hAnsi="Roboto" w:cs="Times New Roman"/>
+        </w:rPr>
+        <w:t xml:space="preserve">A escolha automática do modal de guincho é implementada por meio de um algoritmo inteligente de alocação de recursos. Este algoritmo, desenvolvido em </w:t>
+      </w:r>
+      <w:r>
+        <w:rPr>
+          <w:rFonts w:ascii="Roboto" w:hAnsi="Roboto" w:cs="Times New Roman"/>
+        </w:rPr>
+        <w:t>Python</w:t>
+      </w:r>
+      <w:r>
+        <w:rPr>
+          <w:rFonts w:ascii="Roboto" w:hAnsi="Roboto" w:cs="Times New Roman"/>
+        </w:rPr>
+        <w:t xml:space="preserve">, utiliza técnicas avançadas de aprendizado de máquina para considerar fatores como tipo de veículo, local do acidente e condições climáticas. A comunicação entre o algoritmo e o sistema é facilitada por </w:t>
+      </w:r>
+      <w:r>
+        <w:rPr>
+          <w:rFonts w:ascii="Times New Roman" w:hAnsi="Times New Roman" w:cs="Times New Roman"/>
+        </w:rPr>
+        <w:t>APIs RESTful.</w:t>
       </w:r>
     </w:p>
     <w:p>
@@ -361,7 +482,26 @@
         <w:rPr>
           <w:rFonts w:ascii="Roboto" w:hAnsi="Roboto"/>
         </w:rPr>
-        <w:t>Tendo uma base para cadastro, onde o usuário poderá criar uma conta e fornecer suas informações pessoais, como nome, endereço, número de telefone e detalhes do veículo. Esses dados serão armazenados de forma segura e utilizados para agilizar o atendimento em caso de chamado.</w:t>
+        <w:t xml:space="preserve">Além do cadastro, o aplicativo pode fornecer ao usuário uma solicitação de serviço de guincho em caso de necessidade. Para isso, ele poderá informar a localização exata do veículo e detalhes do problema ou acidente. Essas informações serão enviadas para o sistema, que vai </w:t>
+      </w:r>
+      <w:r>
+        <w:rPr>
+          <w:rFonts w:ascii="Roboto" w:hAnsi="Roboto"/>
+        </w:rPr>
+        <w:t>registrar</w:t>
+      </w:r>
+      <w:r>
+        <w:rPr>
+          <w:rFonts w:ascii="Roboto" w:hAnsi="Roboto"/>
+        </w:rPr>
+        <w:t xml:space="preserve"> as informações e fazer um chamado </w:t>
+      </w:r>
+      <w:r>
+        <w:rPr>
+          <w:rFonts w:ascii="Roboto" w:hAnsi="Roboto"/>
+        </w:rPr>
+        <w:lastRenderedPageBreak/>
+        <w:t>para o serviço de guincho mais próximo da região.</w:t>
       </w:r>
     </w:p>
     <w:p>
@@ -376,7 +516,25 @@
         <w:rPr>
           <w:rFonts w:ascii="Roboto" w:hAnsi="Roboto"/>
         </w:rPr>
-        <w:t>Além do cadastro, o aplicativo pode fornecer ao usuário uma solicitação de serviço de guincho em caso de necessidade. Para isso, ele poderá informar a localização exata do veículo e detalhes do problema ou acidente. Essas informações serão enviadas para o sistema, que vai registrar as informações e fazer um chamado para o serviço de guincho mais próximo da região.</w:t>
+        <w:t>No contexto do projeto, serão desenvolvidas classes como “Us</w:t>
+      </w:r>
+      <w:r>
+        <w:rPr>
+          <w:rFonts w:ascii="Roboto" w:hAnsi="Roboto"/>
+        </w:rPr>
+        <w:t>er</w:t>
+      </w:r>
+      <w:r>
+        <w:rPr>
+          <w:rFonts w:ascii="Roboto" w:hAnsi="Roboto"/>
+        </w:rPr>
+        <w:t xml:space="preserve">” para representar as informações dos usuários cadastrados, </w:t>
+      </w:r>
+      <w:r>
+        <w:rPr>
+          <w:rFonts w:ascii="Roboto" w:hAnsi="Roboto"/>
+        </w:rPr>
+        <w:t>e “Casos” para representar as informações relacionadas ao acidente que decidiram na escolha do melhor modal de guincho</w:t>
       </w:r>
     </w:p>
     <w:p>
@@ -391,53 +549,8 @@
         <w:rPr>
           <w:rFonts w:ascii="Roboto" w:hAnsi="Roboto"/>
         </w:rPr>
-        <w:lastRenderedPageBreak/>
-        <w:t>No contexto do projeto, serão desenvolvidas classes como “Usuário” para representar as informações dos usuários cadastrados, “Sistema” para armazenar os dados “Interface” para gerar uma GUI (</w:t>
-      </w:r>
-      <w:proofErr w:type="spellStart"/>
-      <w:r>
-        <w:rPr>
-          <w:rFonts w:ascii="Roboto" w:hAnsi="Roboto"/>
-        </w:rPr>
-        <w:t>Graphical</w:t>
-      </w:r>
-      <w:proofErr w:type="spellEnd"/>
-      <w:r>
-        <w:rPr>
-          <w:rFonts w:ascii="Roboto" w:hAnsi="Roboto"/>
-        </w:rPr>
-        <w:t xml:space="preserve"> User Interface), “Categoria Tarifaria” para identificar o veículo. </w:t>
-      </w:r>
-    </w:p>
-    <w:p>
-      <w:pPr>
-        <w:spacing w:after="200" w:line="276" w:lineRule="auto"/>
-        <w:ind w:firstLine="720"/>
-        <w:rPr>
-          <w:rFonts w:ascii="Roboto" w:hAnsi="Roboto"/>
-        </w:rPr>
-      </w:pPr>
-      <w:r>
-        <w:rPr>
-          <w:rFonts w:ascii="Roboto" w:hAnsi="Roboto"/>
-        </w:rPr>
-        <w:t>Contando na nova atualização com acessibilidade para troca da fonte e do tamanho dela além de contar com 5 novos temas, dando uma polida no visual da aplicação</w:t>
-      </w:r>
-      <w:r>
-        <w:rPr>
-          <w:rFonts w:ascii="Roboto" w:hAnsi="Roboto"/>
-        </w:rPr>
-        <w:t>.</w:t>
-      </w:r>
-    </w:p>
-    <w:p>
-      <w:pPr>
-        <w:spacing w:after="200" w:line="276" w:lineRule="auto"/>
-        <w:ind w:firstLine="720"/>
-        <w:rPr>
-          <w:rFonts w:ascii="Roboto" w:hAnsi="Roboto"/>
-        </w:rPr>
-      </w:pPr>
+        <w:t>O envio dessas informações será feito pelo Site ou aplicativo até o servidor, utilizando-se da comunicação de uma Api Restful Java com Tomcat, sendo os endpoints mostrados abaixo:</w:t>
+      </w:r>
     </w:p>
     <w:p>
       <w:pPr>
@@ -1921,7 +2034,7 @@
         </w:rPr>
         <w:lastRenderedPageBreak/>
         <w:drawing>
-          <wp:anchor distT="0" distB="0" distL="114300" distR="114300" simplePos="0" relativeHeight="251659264" behindDoc="0" locked="0" layoutInCell="1" allowOverlap="1" wp14:anchorId="0AF9F93F" wp14:editId="71B2ECA6">
+          <wp:anchor distT="0" distB="0" distL="114300" distR="114300" simplePos="0" relativeHeight="251659264" behindDoc="0" locked="0" layoutInCell="1" allowOverlap="1" wp14:anchorId="0AF9F93F" wp14:editId="67C848D6">
             <wp:simplePos x="0" y="0"/>
             <wp:positionH relativeFrom="page">
               <wp:align>right</wp:align>
@@ -2011,7 +2124,7 @@
           <w:noProof/>
         </w:rPr>
         <w:drawing>
-          <wp:anchor distT="0" distB="0" distL="114300" distR="114300" simplePos="0" relativeHeight="251658240" behindDoc="0" locked="0" layoutInCell="1" allowOverlap="1" wp14:anchorId="6D212493" wp14:editId="6FEC250F">
+          <wp:anchor distT="0" distB="0" distL="114300" distR="114300" simplePos="0" relativeHeight="251658240" behindDoc="0" locked="0" layoutInCell="1" allowOverlap="1" wp14:anchorId="6D212493" wp14:editId="54359705">
             <wp:simplePos x="0" y="0"/>
             <wp:positionH relativeFrom="page">
               <wp:posOffset>9525</wp:posOffset>
@@ -2083,6 +2196,519 @@
         </w:rPr>
         <w:t>Modelo do banco de dados:</w:t>
       </w:r>
+    </w:p>
+    <w:p>
+      <w:pPr>
+        <w:spacing w:before="240" w:after="200" w:line="276" w:lineRule="auto"/>
+        <w:jc w:val="center"/>
+        <w:rPr>
+          <w:rFonts w:ascii="Roboto" w:hAnsi="Roboto"/>
+          <w:b/>
+          <w:bCs/>
+          <w:sz w:val="32"/>
+          <w:szCs w:val="32"/>
+          <w:u w:val="single"/>
+        </w:rPr>
+      </w:pPr>
+      <w:r>
+        <w:rPr>
+          <w:rFonts w:ascii="Roboto" w:hAnsi="Roboto"/>
+          <w:b/>
+          <w:bCs/>
+          <w:sz w:val="32"/>
+          <w:szCs w:val="32"/>
+        </w:rPr>
+        <w:lastRenderedPageBreak/>
+        <w:t>Protótipo (Telas Implementadas)</w:t>
+      </w:r>
+    </w:p>
+    <w:p>
+      <w:pPr>
+        <w:spacing w:before="240" w:after="200" w:line="276" w:lineRule="auto"/>
+        <w:rPr>
+          <w:noProof/>
+          <w:u w:val="single"/>
+        </w:rPr>
+      </w:pPr>
+      <w:r>
+        <w:rPr>
+          <w:rFonts w:ascii="Roboto" w:hAnsi="Roboto"/>
+          <w:b/>
+          <w:bCs/>
+          <w:noProof/>
+          <w:sz w:val="28"/>
+          <w:szCs w:val="28"/>
+          <w:u w:val="single"/>
+        </w:rPr>
+        <w:drawing>
+          <wp:anchor distT="0" distB="0" distL="114300" distR="114300" simplePos="0" relativeHeight="251661312" behindDoc="0" locked="0" layoutInCell="1" allowOverlap="1" wp14:anchorId="0733E20C" wp14:editId="73ED14EA">
+            <wp:simplePos x="0" y="0"/>
+            <wp:positionH relativeFrom="margin">
+              <wp:align>center</wp:align>
+            </wp:positionH>
+            <wp:positionV relativeFrom="margin">
+              <wp:posOffset>4431665</wp:posOffset>
+            </wp:positionV>
+            <wp:extent cx="5273675" cy="2991485"/>
+            <wp:effectExtent l="0" t="0" r="3175" b="0"/>
+            <wp:wrapSquare wrapText="bothSides"/>
+            <wp:docPr id="513519712" name="Imagem 1" descr="Ícone&#10;&#10;Descrição gerada automaticamente"/>
+            <wp:cNvGraphicFramePr>
+              <a:graphicFrameLocks xmlns:a="http://schemas.openxmlformats.org/drawingml/2006/main" noChangeAspect="1"/>
+            </wp:cNvGraphicFramePr>
+            <a:graphic xmlns:a="http://schemas.openxmlformats.org/drawingml/2006/main">
+              <a:graphicData uri="http://schemas.openxmlformats.org/drawingml/2006/picture">
+                <pic:pic xmlns:pic="http://schemas.openxmlformats.org/drawingml/2006/picture">
+                  <pic:nvPicPr>
+                    <pic:cNvPr id="513519712" name="Imagem 1" descr="Ícone&#10;&#10;Descrição gerada automaticamente"/>
+                    <pic:cNvPicPr/>
+                  </pic:nvPicPr>
+                  <pic:blipFill>
+                    <a:blip r:embed="rId11"/>
+                    <a:stretch>
+                      <a:fillRect/>
+                    </a:stretch>
+                  </pic:blipFill>
+                  <pic:spPr>
+                    <a:xfrm>
+                      <a:off x="0" y="0"/>
+                      <a:ext cx="5273675" cy="2991485"/>
+                    </a:xfrm>
+                    <a:prstGeom prst="rect">
+                      <a:avLst/>
+                    </a:prstGeom>
+                  </pic:spPr>
+                </pic:pic>
+              </a:graphicData>
+            </a:graphic>
+            <wp14:sizeRelH relativeFrom="margin">
+              <wp14:pctWidth>0</wp14:pctWidth>
+            </wp14:sizeRelH>
+            <wp14:sizeRelV relativeFrom="margin">
+              <wp14:pctHeight>0</wp14:pctHeight>
+            </wp14:sizeRelV>
+          </wp:anchor>
+        </w:drawing>
+      </w:r>
+      <w:r>
+        <w:rPr>
+          <w:rFonts w:ascii="Roboto" w:hAnsi="Roboto"/>
+          <w:b/>
+          <w:bCs/>
+          <w:noProof/>
+          <w:sz w:val="28"/>
+          <w:szCs w:val="28"/>
+          <w:u w:val="single"/>
+        </w:rPr>
+        <w:drawing>
+          <wp:anchor distT="0" distB="0" distL="114300" distR="114300" simplePos="0" relativeHeight="251660288" behindDoc="0" locked="0" layoutInCell="1" allowOverlap="1" wp14:anchorId="6E510469" wp14:editId="4E5C8530">
+            <wp:simplePos x="0" y="0"/>
+            <wp:positionH relativeFrom="margin">
+              <wp:align>left</wp:align>
+            </wp:positionH>
+            <wp:positionV relativeFrom="page">
+              <wp:align>bottom</wp:align>
+            </wp:positionV>
+            <wp:extent cx="6109970" cy="8127365"/>
+            <wp:effectExtent l="0" t="0" r="5080" b="6985"/>
+            <wp:wrapSquare wrapText="bothSides"/>
+            <wp:docPr id="68261299" name="Imagem 1"/>
+            <wp:cNvGraphicFramePr>
+              <a:graphicFrameLocks xmlns:a="http://schemas.openxmlformats.org/drawingml/2006/main" noChangeAspect="1"/>
+            </wp:cNvGraphicFramePr>
+            <a:graphic xmlns:a="http://schemas.openxmlformats.org/drawingml/2006/main">
+              <a:graphicData uri="http://schemas.openxmlformats.org/drawingml/2006/picture">
+                <pic:pic xmlns:pic="http://schemas.openxmlformats.org/drawingml/2006/picture">
+                  <pic:nvPicPr>
+                    <pic:cNvPr id="0" name="Picture 1"/>
+                    <pic:cNvPicPr>
+                      <a:picLocks noChangeAspect="1" noChangeArrowheads="1"/>
+                    </pic:cNvPicPr>
+                  </pic:nvPicPr>
+                  <pic:blipFill>
+                    <a:blip r:embed="rId12">
+                      <a:extLst>
+                        <a:ext uri="{28A0092B-C50C-407E-A947-70E740481C1C}">
+                          <a14:useLocalDpi xmlns:a14="http://schemas.microsoft.com/office/drawing/2010/main" val="0"/>
+                        </a:ext>
+                      </a:extLst>
+                    </a:blip>
+                    <a:srcRect/>
+                    <a:stretch>
+                      <a:fillRect/>
+                    </a:stretch>
+                  </pic:blipFill>
+                  <pic:spPr bwMode="auto">
+                    <a:xfrm>
+                      <a:off x="0" y="0"/>
+                      <a:ext cx="6109970" cy="8127365"/>
+                    </a:xfrm>
+                    <a:prstGeom prst="rect">
+                      <a:avLst/>
+                    </a:prstGeom>
+                    <a:noFill/>
+                    <a:ln>
+                      <a:noFill/>
+                    </a:ln>
+                  </pic:spPr>
+                </pic:pic>
+              </a:graphicData>
+            </a:graphic>
+            <wp14:sizeRelH relativeFrom="margin">
+              <wp14:pctWidth>0</wp14:pctWidth>
+            </wp14:sizeRelH>
+            <wp14:sizeRelV relativeFrom="margin">
+              <wp14:pctHeight>0</wp14:pctHeight>
+            </wp14:sizeRelV>
+          </wp:anchor>
+        </w:drawing>
+      </w:r>
+      <w:r>
+        <w:rPr>
+          <w:rFonts w:ascii="Roboto" w:hAnsi="Roboto"/>
+          <w:b/>
+          <w:bCs/>
+          <w:sz w:val="28"/>
+          <w:szCs w:val="28"/>
+          <w:u w:val="single"/>
+        </w:rPr>
+        <w:t>Home:</w:t>
+      </w:r>
+      <w:r>
+        <w:rPr>
+          <w:noProof/>
+          <w:u w:val="single"/>
+        </w:rPr>
+        <w:t xml:space="preserve"> </w:t>
+      </w:r>
+    </w:p>
+    <w:p>
+      <w:pPr>
+        <w:spacing w:before="240" w:after="200" w:line="276" w:lineRule="auto"/>
+        <w:rPr>
+          <w:rFonts w:ascii="Roboto" w:hAnsi="Roboto"/>
+          <w:b/>
+          <w:bCs/>
+          <w:noProof/>
+          <w:sz w:val="28"/>
+          <w:szCs w:val="28"/>
+        </w:rPr>
+      </w:pPr>
+      <w:r>
+        <w:rPr>
+          <w:rFonts w:ascii="Roboto" w:hAnsi="Roboto"/>
+          <w:b/>
+          <w:bCs/>
+          <w:noProof/>
+          <w:sz w:val="28"/>
+          <w:szCs w:val="28"/>
+        </w:rPr>
+        <w:lastRenderedPageBreak/>
+        <w:drawing>
+          <wp:anchor distT="0" distB="0" distL="114300" distR="114300" simplePos="0" relativeHeight="251662336" behindDoc="0" locked="0" layoutInCell="1" allowOverlap="1" wp14:anchorId="15AC881A" wp14:editId="6C887DA9">
+            <wp:simplePos x="0" y="0"/>
+            <wp:positionH relativeFrom="page">
+              <wp:align>left</wp:align>
+            </wp:positionH>
+            <wp:positionV relativeFrom="margin">
+              <wp:posOffset>283261</wp:posOffset>
+            </wp:positionV>
+            <wp:extent cx="7784465" cy="6241415"/>
+            <wp:effectExtent l="0" t="0" r="6985" b="6985"/>
+            <wp:wrapSquare wrapText="bothSides"/>
+            <wp:docPr id="1677154586" name="Imagem 2"/>
+            <wp:cNvGraphicFramePr>
+              <a:graphicFrameLocks xmlns:a="http://schemas.openxmlformats.org/drawingml/2006/main" noChangeAspect="1"/>
+            </wp:cNvGraphicFramePr>
+            <a:graphic xmlns:a="http://schemas.openxmlformats.org/drawingml/2006/main">
+              <a:graphicData uri="http://schemas.openxmlformats.org/drawingml/2006/picture">
+                <pic:pic xmlns:pic="http://schemas.openxmlformats.org/drawingml/2006/picture">
+                  <pic:nvPicPr>
+                    <pic:cNvPr id="0" name="Picture 2"/>
+                    <pic:cNvPicPr>
+                      <a:picLocks noChangeAspect="1" noChangeArrowheads="1"/>
+                    </pic:cNvPicPr>
+                  </pic:nvPicPr>
+                  <pic:blipFill>
+                    <a:blip r:embed="rId13">
+                      <a:extLst>
+                        <a:ext uri="{28A0092B-C50C-407E-A947-70E740481C1C}">
+                          <a14:useLocalDpi xmlns:a14="http://schemas.microsoft.com/office/drawing/2010/main" val="0"/>
+                        </a:ext>
+                      </a:extLst>
+                    </a:blip>
+                    <a:srcRect/>
+                    <a:stretch>
+                      <a:fillRect/>
+                    </a:stretch>
+                  </pic:blipFill>
+                  <pic:spPr bwMode="auto">
+                    <a:xfrm>
+                      <a:off x="0" y="0"/>
+                      <a:ext cx="7784465" cy="6241415"/>
+                    </a:xfrm>
+                    <a:prstGeom prst="rect">
+                      <a:avLst/>
+                    </a:prstGeom>
+                    <a:noFill/>
+                    <a:ln>
+                      <a:noFill/>
+                    </a:ln>
+                  </pic:spPr>
+                </pic:pic>
+              </a:graphicData>
+            </a:graphic>
+            <wp14:sizeRelH relativeFrom="margin">
+              <wp14:pctWidth>0</wp14:pctWidth>
+            </wp14:sizeRelH>
+            <wp14:sizeRelV relativeFrom="margin">
+              <wp14:pctHeight>0</wp14:pctHeight>
+            </wp14:sizeRelV>
+          </wp:anchor>
+        </w:drawing>
+      </w:r>
+      <w:r>
+        <w:rPr>
+          <w:rFonts w:ascii="Roboto" w:hAnsi="Roboto"/>
+          <w:b/>
+          <w:bCs/>
+          <w:noProof/>
+          <w:sz w:val="28"/>
+          <w:szCs w:val="28"/>
+        </w:rPr>
+        <w:t xml:space="preserve">Contato: </w:t>
+      </w:r>
+    </w:p>
+    <w:p>
+      <w:pPr>
+        <w:spacing w:before="240" w:after="200" w:line="276" w:lineRule="auto"/>
+        <w:rPr>
+          <w:rFonts w:ascii="Roboto" w:hAnsi="Roboto"/>
+          <w:b/>
+          <w:bCs/>
+          <w:noProof/>
+          <w:sz w:val="28"/>
+          <w:szCs w:val="28"/>
+        </w:rPr>
+      </w:pPr>
+    </w:p>
+    <w:p>
+      <w:pPr>
+        <w:spacing w:before="240" w:after="200" w:line="276" w:lineRule="auto"/>
+        <w:rPr>
+          <w:rFonts w:ascii="Roboto" w:hAnsi="Roboto"/>
+          <w:b/>
+          <w:bCs/>
+          <w:noProof/>
+          <w:sz w:val="28"/>
+          <w:szCs w:val="28"/>
+        </w:rPr>
+      </w:pPr>
+    </w:p>
+    <w:p>
+      <w:pPr>
+        <w:spacing w:before="240" w:after="200" w:line="276" w:lineRule="auto"/>
+        <w:rPr>
+          <w:rFonts w:ascii="Roboto" w:hAnsi="Roboto"/>
+          <w:b/>
+          <w:bCs/>
+          <w:noProof/>
+          <w:sz w:val="28"/>
+          <w:szCs w:val="28"/>
+        </w:rPr>
+      </w:pPr>
+    </w:p>
+    <w:p>
+      <w:pPr>
+        <w:spacing w:before="240" w:after="200" w:line="276" w:lineRule="auto"/>
+        <w:rPr>
+          <w:rFonts w:ascii="Roboto" w:hAnsi="Roboto"/>
+          <w:b/>
+          <w:bCs/>
+          <w:noProof/>
+          <w:sz w:val="28"/>
+          <w:szCs w:val="28"/>
+        </w:rPr>
+      </w:pPr>
+      <w:r>
+        <w:rPr>
+          <w:rFonts w:ascii="Roboto" w:hAnsi="Roboto"/>
+          <w:b/>
+          <w:bCs/>
+          <w:noProof/>
+          <w:sz w:val="28"/>
+          <w:szCs w:val="28"/>
+        </w:rPr>
+        <w:lastRenderedPageBreak/>
+        <w:drawing>
+          <wp:anchor distT="0" distB="0" distL="114300" distR="114300" simplePos="0" relativeHeight="251663360" behindDoc="0" locked="0" layoutInCell="1" allowOverlap="1" wp14:anchorId="6EDF8DAC" wp14:editId="56E90536">
+            <wp:simplePos x="0" y="0"/>
+            <wp:positionH relativeFrom="margin">
+              <wp:posOffset>-373380</wp:posOffset>
+            </wp:positionH>
+            <wp:positionV relativeFrom="margin">
+              <wp:posOffset>303530</wp:posOffset>
+            </wp:positionV>
+            <wp:extent cx="6637020" cy="4977765"/>
+            <wp:effectExtent l="0" t="0" r="0" b="0"/>
+            <wp:wrapSquare wrapText="bothSides"/>
+            <wp:docPr id="973211594" name="Imagem 3" descr="Tela de computador com texto preto sobre fundo branco&#10;&#10;Descrição gerada automaticamente"/>
+            <wp:cNvGraphicFramePr>
+              <a:graphicFrameLocks xmlns:a="http://schemas.openxmlformats.org/drawingml/2006/main" noChangeAspect="1"/>
+            </wp:cNvGraphicFramePr>
+            <a:graphic xmlns:a="http://schemas.openxmlformats.org/drawingml/2006/main">
+              <a:graphicData uri="http://schemas.openxmlformats.org/drawingml/2006/picture">
+                <pic:pic xmlns:pic="http://schemas.openxmlformats.org/drawingml/2006/picture">
+                  <pic:nvPicPr>
+                    <pic:cNvPr id="973211594" name="Imagem 3" descr="Tela de computador com texto preto sobre fundo branco&#10;&#10;Descrição gerada automaticamente"/>
+                    <pic:cNvPicPr>
+                      <a:picLocks noChangeAspect="1" noChangeArrowheads="1"/>
+                    </pic:cNvPicPr>
+                  </pic:nvPicPr>
+                  <pic:blipFill>
+                    <a:blip r:embed="rId14">
+                      <a:extLst>
+                        <a:ext uri="{28A0092B-C50C-407E-A947-70E740481C1C}">
+                          <a14:useLocalDpi xmlns:a14="http://schemas.microsoft.com/office/drawing/2010/main" val="0"/>
+                        </a:ext>
+                      </a:extLst>
+                    </a:blip>
+                    <a:srcRect/>
+                    <a:stretch>
+                      <a:fillRect/>
+                    </a:stretch>
+                  </pic:blipFill>
+                  <pic:spPr bwMode="auto">
+                    <a:xfrm>
+                      <a:off x="0" y="0"/>
+                      <a:ext cx="6637020" cy="4977765"/>
+                    </a:xfrm>
+                    <a:prstGeom prst="rect">
+                      <a:avLst/>
+                    </a:prstGeom>
+                    <a:noFill/>
+                    <a:ln>
+                      <a:noFill/>
+                    </a:ln>
+                  </pic:spPr>
+                </pic:pic>
+              </a:graphicData>
+            </a:graphic>
+            <wp14:sizeRelH relativeFrom="margin">
+              <wp14:pctWidth>0</wp14:pctWidth>
+            </wp14:sizeRelH>
+            <wp14:sizeRelV relativeFrom="margin">
+              <wp14:pctHeight>0</wp14:pctHeight>
+            </wp14:sizeRelV>
+          </wp:anchor>
+        </w:drawing>
+      </w:r>
+      <w:r>
+        <w:rPr>
+          <w:rFonts w:ascii="Roboto" w:hAnsi="Roboto"/>
+          <w:b/>
+          <w:bCs/>
+          <w:noProof/>
+          <w:sz w:val="28"/>
+          <w:szCs w:val="28"/>
+        </w:rPr>
+        <w:t>Solicitar Guincho:</w:t>
+      </w:r>
+    </w:p>
+    <w:p>
+      <w:pPr>
+        <w:spacing w:before="240" w:after="200" w:line="276" w:lineRule="auto"/>
+        <w:rPr>
+          <w:rFonts w:ascii="Roboto" w:hAnsi="Roboto"/>
+          <w:b/>
+          <w:bCs/>
+          <w:noProof/>
+          <w:sz w:val="28"/>
+          <w:szCs w:val="28"/>
+        </w:rPr>
+      </w:pPr>
+      <w:r>
+        <w:rPr>
+          <w:rFonts w:ascii="Roboto" w:hAnsi="Roboto"/>
+          <w:b/>
+          <w:bCs/>
+          <w:noProof/>
+          <w:sz w:val="36"/>
+          <w:szCs w:val="36"/>
+        </w:rPr>
+        <w:drawing>
+          <wp:anchor distT="0" distB="0" distL="114300" distR="114300" simplePos="0" relativeHeight="251664384" behindDoc="0" locked="0" layoutInCell="1" allowOverlap="1" wp14:anchorId="2B714815" wp14:editId="5860B300">
+            <wp:simplePos x="0" y="0"/>
+            <wp:positionH relativeFrom="margin">
+              <wp:posOffset>652983</wp:posOffset>
+            </wp:positionH>
+            <wp:positionV relativeFrom="margin">
+              <wp:posOffset>5790006</wp:posOffset>
+            </wp:positionV>
+            <wp:extent cx="4652010" cy="2436495"/>
+            <wp:effectExtent l="0" t="0" r="0" b="1905"/>
+            <wp:wrapSquare wrapText="bothSides"/>
+            <wp:docPr id="1955763424" name="Imagem 1" descr="Interface gráfica do usuário, Texto, Aplicativo, chat ou mensagem de texto&#10;&#10;Descrição gerada automaticamente"/>
+            <wp:cNvGraphicFramePr>
+              <a:graphicFrameLocks xmlns:a="http://schemas.openxmlformats.org/drawingml/2006/main" noChangeAspect="1"/>
+            </wp:cNvGraphicFramePr>
+            <a:graphic xmlns:a="http://schemas.openxmlformats.org/drawingml/2006/main">
+              <a:graphicData uri="http://schemas.openxmlformats.org/drawingml/2006/picture">
+                <pic:pic xmlns:pic="http://schemas.openxmlformats.org/drawingml/2006/picture">
+                  <pic:nvPicPr>
+                    <pic:cNvPr id="1955763424" name="Imagem 1" descr="Interface gráfica do usuário, Texto, Aplicativo, chat ou mensagem de texto&#10;&#10;Descrição gerada automaticamente"/>
+                    <pic:cNvPicPr/>
+                  </pic:nvPicPr>
+                  <pic:blipFill>
+                    <a:blip r:embed="rId15"/>
+                    <a:stretch>
+                      <a:fillRect/>
+                    </a:stretch>
+                  </pic:blipFill>
+                  <pic:spPr>
+                    <a:xfrm>
+                      <a:off x="0" y="0"/>
+                      <a:ext cx="4652010" cy="2436495"/>
+                    </a:xfrm>
+                    <a:prstGeom prst="rect">
+                      <a:avLst/>
+                    </a:prstGeom>
+                  </pic:spPr>
+                </pic:pic>
+              </a:graphicData>
+            </a:graphic>
+            <wp14:sizeRelH relativeFrom="margin">
+              <wp14:pctWidth>0</wp14:pctWidth>
+            </wp14:sizeRelH>
+            <wp14:sizeRelV relativeFrom="margin">
+              <wp14:pctHeight>0</wp14:pctHeight>
+            </wp14:sizeRelV>
+          </wp:anchor>
+        </w:drawing>
+      </w:r>
+      <w:r>
+        <w:rPr>
+          <w:rFonts w:ascii="Roboto" w:hAnsi="Roboto"/>
+          <w:b/>
+          <w:bCs/>
+          <w:noProof/>
+          <w:sz w:val="28"/>
+          <w:szCs w:val="28"/>
+        </w:rPr>
+        <w:t>Envio do caso recebido pelo Servidor Java:</w:t>
+      </w:r>
+    </w:p>
+    <w:p>
+      <w:pPr>
+        <w:spacing w:before="240" w:after="200" w:line="276" w:lineRule="auto"/>
+        <w:rPr>
+          <w:rFonts w:ascii="Roboto" w:hAnsi="Roboto"/>
+          <w:b/>
+          <w:bCs/>
+          <w:sz w:val="36"/>
+          <w:szCs w:val="36"/>
+        </w:rPr>
+      </w:pPr>
     </w:p>
     <w:sectPr>
       <w:type w:val="continuous"/>
@@ -2300,11 +2926,127 @@
       <w:lvlJc w:val="left"/>
     </w:lvl>
   </w:abstractNum>
+  <w:abstractNum w:abstractNumId="2" w15:restartNumberingAfterBreak="0">
+    <w:nsid w:val="0C8871DB"/>
+    <w:multiLevelType w:val="hybridMultilevel"/>
+    <w:tmpl w:val="7772B3E8"/>
+    <w:lvl w:ilvl="0" w:tplc="04160001">
+      <w:start w:val="1"/>
+      <w:numFmt w:val="bullet"/>
+      <w:lvlText w:val=""/>
+      <w:lvlJc w:val="left"/>
+      <w:pPr>
+        <w:ind w:left="720" w:hanging="360"/>
+      </w:pPr>
+      <w:rPr>
+        <w:rFonts w:ascii="Symbol" w:hAnsi="Symbol" w:hint="default"/>
+      </w:rPr>
+    </w:lvl>
+    <w:lvl w:ilvl="1" w:tplc="04160003" w:tentative="1">
+      <w:start w:val="1"/>
+      <w:numFmt w:val="bullet"/>
+      <w:lvlText w:val="o"/>
+      <w:lvlJc w:val="left"/>
+      <w:pPr>
+        <w:ind w:left="1440" w:hanging="360"/>
+      </w:pPr>
+      <w:rPr>
+        <w:rFonts w:ascii="Courier New" w:hAnsi="Courier New" w:cs="Courier New" w:hint="default"/>
+      </w:rPr>
+    </w:lvl>
+    <w:lvl w:ilvl="2" w:tplc="04160005" w:tentative="1">
+      <w:start w:val="1"/>
+      <w:numFmt w:val="bullet"/>
+      <w:lvlText w:val=""/>
+      <w:lvlJc w:val="left"/>
+      <w:pPr>
+        <w:ind w:left="2160" w:hanging="360"/>
+      </w:pPr>
+      <w:rPr>
+        <w:rFonts w:ascii="Wingdings" w:hAnsi="Wingdings" w:hint="default"/>
+      </w:rPr>
+    </w:lvl>
+    <w:lvl w:ilvl="3" w:tplc="04160001" w:tentative="1">
+      <w:start w:val="1"/>
+      <w:numFmt w:val="bullet"/>
+      <w:lvlText w:val=""/>
+      <w:lvlJc w:val="left"/>
+      <w:pPr>
+        <w:ind w:left="2880" w:hanging="360"/>
+      </w:pPr>
+      <w:rPr>
+        <w:rFonts w:ascii="Symbol" w:hAnsi="Symbol" w:hint="default"/>
+      </w:rPr>
+    </w:lvl>
+    <w:lvl w:ilvl="4" w:tplc="04160003" w:tentative="1">
+      <w:start w:val="1"/>
+      <w:numFmt w:val="bullet"/>
+      <w:lvlText w:val="o"/>
+      <w:lvlJc w:val="left"/>
+      <w:pPr>
+        <w:ind w:left="3600" w:hanging="360"/>
+      </w:pPr>
+      <w:rPr>
+        <w:rFonts w:ascii="Courier New" w:hAnsi="Courier New" w:cs="Courier New" w:hint="default"/>
+      </w:rPr>
+    </w:lvl>
+    <w:lvl w:ilvl="5" w:tplc="04160005" w:tentative="1">
+      <w:start w:val="1"/>
+      <w:numFmt w:val="bullet"/>
+      <w:lvlText w:val=""/>
+      <w:lvlJc w:val="left"/>
+      <w:pPr>
+        <w:ind w:left="4320" w:hanging="360"/>
+      </w:pPr>
+      <w:rPr>
+        <w:rFonts w:ascii="Wingdings" w:hAnsi="Wingdings" w:hint="default"/>
+      </w:rPr>
+    </w:lvl>
+    <w:lvl w:ilvl="6" w:tplc="04160001" w:tentative="1">
+      <w:start w:val="1"/>
+      <w:numFmt w:val="bullet"/>
+      <w:lvlText w:val=""/>
+      <w:lvlJc w:val="left"/>
+      <w:pPr>
+        <w:ind w:left="5040" w:hanging="360"/>
+      </w:pPr>
+      <w:rPr>
+        <w:rFonts w:ascii="Symbol" w:hAnsi="Symbol" w:hint="default"/>
+      </w:rPr>
+    </w:lvl>
+    <w:lvl w:ilvl="7" w:tplc="04160003" w:tentative="1">
+      <w:start w:val="1"/>
+      <w:numFmt w:val="bullet"/>
+      <w:lvlText w:val="o"/>
+      <w:lvlJc w:val="left"/>
+      <w:pPr>
+        <w:ind w:left="5760" w:hanging="360"/>
+      </w:pPr>
+      <w:rPr>
+        <w:rFonts w:ascii="Courier New" w:hAnsi="Courier New" w:cs="Courier New" w:hint="default"/>
+      </w:rPr>
+    </w:lvl>
+    <w:lvl w:ilvl="8" w:tplc="04160005" w:tentative="1">
+      <w:start w:val="1"/>
+      <w:numFmt w:val="bullet"/>
+      <w:lvlText w:val=""/>
+      <w:lvlJc w:val="left"/>
+      <w:pPr>
+        <w:ind w:left="6480" w:hanging="360"/>
+      </w:pPr>
+      <w:rPr>
+        <w:rFonts w:ascii="Wingdings" w:hAnsi="Wingdings" w:hint="default"/>
+      </w:rPr>
+    </w:lvl>
+  </w:abstractNum>
   <w:num w:numId="1" w16cid:durableId="326323851">
     <w:abstractNumId w:val="0"/>
   </w:num>
   <w:num w:numId="2" w16cid:durableId="1635020019">
     <w:abstractNumId w:val="1"/>
+  </w:num>
+  <w:num w:numId="3" w16cid:durableId="1684087236">
+    <w:abstractNumId w:val="2"/>
   </w:num>
 </w:numbering>
 </file>
@@ -2720,7 +3462,6 @@
   <w:style w:type="character" w:default="1" w:styleId="Fontepargpadro">
     <w:name w:val="Default Paragraph Font"/>
     <w:uiPriority w:val="1"/>
-    <w:semiHidden/>
     <w:unhideWhenUsed/>
   </w:style>
   <w:style w:type="table" w:default="1" w:styleId="Tabelanormal">
@@ -3216,6 +3957,21 @@
         </w:tcBorders>
       </w:tcPr>
     </w:tblStylePr>
+  </w:style>
+  <w:style w:type="paragraph" w:styleId="PargrafodaLista">
+    <w:name w:val="List Paragraph"/>
+    <w:basedOn w:val="Normal"/>
+    <w:uiPriority w:val="34"/>
+    <w:qFormat/>
+    <w:rsid w:val="006400A6"/>
+    <w:pPr>
+      <w:ind w:left="720"/>
+      <w:contextualSpacing/>
+    </w:pPr>
+    <w:rPr>
+      <w:rFonts w:cs="Mangal"/>
+      <w:szCs w:val="21"/>
+    </w:rPr>
   </w:style>
 </w:styles>
 </file>

</xml_diff>